<commit_message>
Adicionado caso de uso Gerenciar Clientes
</commit_message>
<xml_diff>
--- a/Analise_projeto/Casos de uso - Gerenciar Clientes.docx
+++ b/Analise_projeto/Casos de uso - Gerenciar Clientes.docx
@@ -415,13 +415,7 @@
               <w:rPr>
                 <w:color w:val="000000"/>
               </w:rPr>
-              <w:t xml:space="preserve">Descrição do caso de uso </w:t>
-            </w:r>
-            <w:r>
-              <w:rPr>
-                <w:color w:val="000000"/>
-              </w:rPr>
-              <w:t>Gerenciar Clientes</w:t>
+              <w:t>Descrição do caso de uso Gerenciar Clientes</w:t>
             </w:r>
           </w:p>
         </w:tc>
@@ -837,7 +831,7 @@
           <w:r>
             <w:fldChar w:fldCharType="separate"/>
           </w:r>
-          <w:hyperlink w:anchor="_Toc74838598" w:history="1">
+          <w:hyperlink w:anchor="_Toc74841501" w:history="1">
             <w:r>
               <w:rPr>
                 <w:rStyle w:val="Hyperlink"/>
@@ -860,7 +854,7 @@
                 <w:rStyle w:val="Hyperlink"/>
                 <w:noProof/>
               </w:rPr>
-              <w:t>Relatório de vendas</w:t>
+              <w:t>Gerenciar Clientes</w:t>
             </w:r>
             <w:r>
               <w:rPr>
@@ -881,7 +875,7 @@
                 <w:noProof/>
                 <w:webHidden/>
               </w:rPr>
-              <w:instrText xml:space="preserve"> PAGEREF _Toc74838598 \h </w:instrText>
+              <w:instrText xml:space="preserve"> PAGEREF _Toc74841501 \h </w:instrText>
             </w:r>
             <w:r>
               <w:rPr>
@@ -923,7 +917,7 @@
               <w:lang w:val="en-US"/>
             </w:rPr>
           </w:pPr>
-          <w:hyperlink w:anchor="_Toc74838599" w:history="1">
+          <w:hyperlink w:anchor="_Toc74841502" w:history="1">
             <w:r>
               <w:rPr>
                 <w:rStyle w:val="Hyperlink"/>
@@ -967,7 +961,7 @@
                 <w:noProof/>
                 <w:webHidden/>
               </w:rPr>
-              <w:instrText xml:space="preserve"> PAGEREF _Toc74838599 \h </w:instrText>
+              <w:instrText xml:space="preserve"> PAGEREF _Toc74841502 \h </w:instrText>
             </w:r>
             <w:r>
               <w:rPr>
@@ -1013,7 +1007,7 @@
               <w:lang w:val="en-US"/>
             </w:rPr>
           </w:pPr>
-          <w:hyperlink w:anchor="_Toc74838600" w:history="1">
+          <w:hyperlink w:anchor="_Toc74841503" w:history="1">
             <w:r>
               <w:rPr>
                 <w:rStyle w:val="Hyperlink"/>
@@ -1057,7 +1051,7 @@
                 <w:noProof/>
                 <w:webHidden/>
               </w:rPr>
-              <w:instrText xml:space="preserve"> PAGEREF _Toc74838600 \h </w:instrText>
+              <w:instrText xml:space="preserve"> PAGEREF _Toc74841503 \h </w:instrText>
             </w:r>
             <w:r>
               <w:rPr>
@@ -1099,7 +1093,7 @@
               <w:lang w:val="en-US"/>
             </w:rPr>
           </w:pPr>
-          <w:hyperlink w:anchor="_Toc74838601" w:history="1">
+          <w:hyperlink w:anchor="_Toc74841504" w:history="1">
             <w:r>
               <w:rPr>
                 <w:rStyle w:val="Hyperlink"/>
@@ -1143,7 +1137,7 @@
                 <w:noProof/>
                 <w:webHidden/>
               </w:rPr>
-              <w:instrText xml:space="preserve"> PAGEREF _Toc74838601 \h </w:instrText>
+              <w:instrText xml:space="preserve"> PAGEREF _Toc74841504 \h </w:instrText>
             </w:r>
             <w:r>
               <w:rPr>
@@ -1185,7 +1179,7 @@
               <w:lang w:val="en-US"/>
             </w:rPr>
           </w:pPr>
-          <w:hyperlink w:anchor="_Toc74838602" w:history="1">
+          <w:hyperlink w:anchor="_Toc74841505" w:history="1">
             <w:r>
               <w:rPr>
                 <w:rStyle w:val="Hyperlink"/>
@@ -1229,7 +1223,7 @@
                 <w:noProof/>
                 <w:webHidden/>
               </w:rPr>
-              <w:instrText xml:space="preserve"> PAGEREF _Toc74838602 \h </w:instrText>
+              <w:instrText xml:space="preserve"> PAGEREF _Toc74841505 \h </w:instrText>
             </w:r>
             <w:r>
               <w:rPr>
@@ -1275,7 +1269,7 @@
               <w:lang w:val="en-US"/>
             </w:rPr>
           </w:pPr>
-          <w:hyperlink w:anchor="_Toc74838603" w:history="1">
+          <w:hyperlink w:anchor="_Toc74841506" w:history="1">
             <w:r>
               <w:rPr>
                 <w:rStyle w:val="Hyperlink"/>
@@ -1319,7 +1313,7 @@
                 <w:noProof/>
                 <w:webHidden/>
               </w:rPr>
-              <w:instrText xml:space="preserve"> PAGEREF _Toc74838603 \h </w:instrText>
+              <w:instrText xml:space="preserve"> PAGEREF _Toc74841506 \h </w:instrText>
             </w:r>
             <w:r>
               <w:rPr>
@@ -1361,7 +1355,7 @@
               <w:lang w:val="en-US"/>
             </w:rPr>
           </w:pPr>
-          <w:hyperlink w:anchor="_Toc74838604" w:history="1">
+          <w:hyperlink w:anchor="_Toc74841507" w:history="1">
             <w:r>
               <w:rPr>
                 <w:rStyle w:val="Hyperlink"/>
@@ -1405,7 +1399,7 @@
                 <w:noProof/>
                 <w:webHidden/>
               </w:rPr>
-              <w:instrText xml:space="preserve"> PAGEREF _Toc74838604 \h </w:instrText>
+              <w:instrText xml:space="preserve"> PAGEREF _Toc74841507 \h </w:instrText>
             </w:r>
             <w:r>
               <w:rPr>
@@ -1451,7 +1445,7 @@
               <w:lang w:val="en-US"/>
             </w:rPr>
           </w:pPr>
-          <w:hyperlink w:anchor="_Toc74838605" w:history="1">
+          <w:hyperlink w:anchor="_Toc74841508" w:history="1">
             <w:r>
               <w:rPr>
                 <w:rStyle w:val="Hyperlink"/>
@@ -1495,7 +1489,93 @@
                 <w:noProof/>
                 <w:webHidden/>
               </w:rPr>
-              <w:instrText xml:space="preserve"> PAGEREF _Toc74838605 \h </w:instrText>
+              <w:instrText xml:space="preserve"> PAGEREF _Toc74841508 \h </w:instrText>
+            </w:r>
+            <w:r>
+              <w:rPr>
+                <w:noProof/>
+                <w:webHidden/>
+              </w:rPr>
+            </w:r>
+            <w:r>
+              <w:rPr>
+                <w:noProof/>
+                <w:webHidden/>
+              </w:rPr>
+              <w:fldChar w:fldCharType="separate"/>
+            </w:r>
+            <w:r>
+              <w:rPr>
+                <w:noProof/>
+                <w:webHidden/>
+              </w:rPr>
+              <w:t>4</w:t>
+            </w:r>
+            <w:r>
+              <w:rPr>
+                <w:noProof/>
+                <w:webHidden/>
+              </w:rPr>
+              <w:fldChar w:fldCharType="end"/>
+            </w:r>
+          </w:hyperlink>
+        </w:p>
+        <w:p>
+          <w:pPr>
+            <w:pStyle w:val="Sumrio2"/>
+            <w:rPr>
+              <w:rFonts w:asciiTheme="minorHAnsi" w:eastAsiaTheme="minorEastAsia" w:hAnsiTheme="minorHAnsi" w:cstheme="minorBidi"/>
+              <w:noProof/>
+              <w:sz w:val="22"/>
+              <w:szCs w:val="22"/>
+              <w:lang w:val="en-US"/>
+            </w:rPr>
+          </w:pPr>
+          <w:hyperlink w:anchor="_Toc74841509" w:history="1">
+            <w:r>
+              <w:rPr>
+                <w:rStyle w:val="Hyperlink"/>
+                <w:noProof/>
+              </w:rPr>
+              <w:t>4.1</w:t>
+            </w:r>
+            <w:r>
+              <w:rPr>
+                <w:rFonts w:asciiTheme="minorHAnsi" w:eastAsiaTheme="minorEastAsia" w:hAnsiTheme="minorHAnsi" w:cstheme="minorBidi"/>
+                <w:noProof/>
+                <w:sz w:val="22"/>
+                <w:szCs w:val="22"/>
+                <w:lang w:val="en-US"/>
+              </w:rPr>
+              <w:tab/>
+            </w:r>
+            <w:r>
+              <w:rPr>
+                <w:rStyle w:val="Hyperlink"/>
+                <w:noProof/>
+              </w:rPr>
+              <w:t>Precondição um</w:t>
+            </w:r>
+            <w:r>
+              <w:rPr>
+                <w:noProof/>
+                <w:webHidden/>
+              </w:rPr>
+              <w:tab/>
+            </w:r>
+            <w:r>
+              <w:rPr>
+                <w:noProof/>
+                <w:webHidden/>
+              </w:rPr>
+              <w:fldChar w:fldCharType="begin"/>
+            </w:r>
+            <w:r>
+              <w:rPr>
+                <w:noProof/>
+                <w:webHidden/>
+              </w:rPr>
+              <w:instrText xml:space="preserve"> PAGEREF _Toc74841509 \h </w:instrText>
             </w:r>
             <w:r>
               <w:rPr>
@@ -1535,80 +1615,6 @@
               <w:szCs w:val="24"/>
             </w:rPr>
           </w:pPr>
-          <w:hyperlink w:anchor="_Toc74838606" w:history="1">
-            <w:r>
-              <w:rPr>
-                <w:rStyle w:val="Hyperlink"/>
-                <w:noProof/>
-              </w:rPr>
-              <w:t>4.1</w:t>
-            </w:r>
-            <w:r>
-              <w:rPr>
-                <w:rFonts w:asciiTheme="minorHAnsi" w:eastAsiaTheme="minorEastAsia" w:hAnsiTheme="minorHAnsi" w:cstheme="minorBidi"/>
-                <w:noProof/>
-                <w:sz w:val="22"/>
-                <w:szCs w:val="22"/>
-                <w:lang w:val="en-US"/>
-              </w:rPr>
-              <w:tab/>
-            </w:r>
-            <w:r>
-              <w:rPr>
-                <w:rStyle w:val="Hyperlink"/>
-                <w:noProof/>
-              </w:rPr>
-              <w:t>Precondição um</w:t>
-            </w:r>
-            <w:r>
-              <w:rPr>
-                <w:noProof/>
-                <w:webHidden/>
-              </w:rPr>
-              <w:tab/>
-            </w:r>
-            <w:r>
-              <w:rPr>
-                <w:noProof/>
-                <w:webHidden/>
-              </w:rPr>
-              <w:fldChar w:fldCharType="begin"/>
-            </w:r>
-            <w:r>
-              <w:rPr>
-                <w:noProof/>
-                <w:webHidden/>
-              </w:rPr>
-              <w:instrText xml:space="preserve"> PAGEREF _Toc74838606 \h </w:instrText>
-            </w:r>
-            <w:r>
-              <w:rPr>
-                <w:noProof/>
-                <w:webHidden/>
-              </w:rPr>
-            </w:r>
-            <w:r>
-              <w:rPr>
-                <w:noProof/>
-                <w:webHidden/>
-              </w:rPr>
-              <w:fldChar w:fldCharType="separate"/>
-            </w:r>
-            <w:r>
-              <w:rPr>
-                <w:noProof/>
-                <w:webHidden/>
-              </w:rPr>
-              <w:t>4</w:t>
-            </w:r>
-            <w:r>
-              <w:rPr>
-                <w:noProof/>
-                <w:webHidden/>
-              </w:rPr>
-              <w:fldChar w:fldCharType="end"/>
-            </w:r>
-          </w:hyperlink>
           <w:r>
             <w:fldChar w:fldCharType="end"/>
           </w:r>
@@ -1647,14 +1653,14 @@
           <w:szCs w:val="22"/>
         </w:rPr>
       </w:pPr>
-      <w:bookmarkStart w:id="0" w:name="_Toc74838598"/>
+      <w:bookmarkStart w:id="0" w:name="_Toc74841501"/>
       <w:r>
         <w:rPr>
           <w:rFonts w:ascii="Times New Roman" w:hAnsi="Times New Roman" w:cs="Times New Roman"/>
           <w:sz w:val="22"/>
           <w:szCs w:val="22"/>
         </w:rPr>
-        <w:t>Relatório de vendas</w:t>
+        <w:t>Gerenciar Clientes</w:t>
       </w:r>
       <w:bookmarkEnd w:id="0"/>
     </w:p>
@@ -1671,7 +1677,7 @@
           <w:szCs w:val="22"/>
         </w:rPr>
       </w:pPr>
-      <w:bookmarkStart w:id="1" w:name="_Toc74838599"/>
+      <w:bookmarkStart w:id="1" w:name="_Toc74841502"/>
       <w:r>
         <w:rPr>
           <w:rFonts w:ascii="Times New Roman" w:hAnsi="Times New Roman" w:cs="Times New Roman"/>
@@ -1720,7 +1726,7 @@
           <w:szCs w:val="22"/>
         </w:rPr>
       </w:pPr>
-      <w:bookmarkStart w:id="2" w:name="_Toc74838600"/>
+      <w:bookmarkStart w:id="2" w:name="_Toc74841503"/>
       <w:r>
         <w:rPr>
           <w:rFonts w:ascii="Times New Roman" w:hAnsi="Times New Roman" w:cs="Times New Roman"/>
@@ -1744,7 +1750,7 @@
           <w:szCs w:val="22"/>
         </w:rPr>
       </w:pPr>
-      <w:bookmarkStart w:id="3" w:name="_Toc74838601"/>
+      <w:bookmarkStart w:id="3" w:name="_Toc74841504"/>
       <w:r>
         <w:rPr>
           <w:rFonts w:ascii="Times New Roman" w:hAnsi="Times New Roman" w:cs="Times New Roman"/>
@@ -1905,21 +1911,7 @@
           <w:sz w:val="22"/>
           <w:szCs w:val="22"/>
         </w:rPr>
-        <w:t xml:space="preserve">usuário verifica o índice de cada chamado e organiza por nível de </w:t>
-      </w:r>
-      <w:r>
-        <w:rPr>
-          <w:sz w:val="22"/>
-          <w:szCs w:val="22"/>
-        </w:rPr>
-        <w:t>urgência</w:t>
-      </w:r>
-      <w:r>
-        <w:rPr>
-          <w:sz w:val="22"/>
-          <w:szCs w:val="22"/>
-        </w:rPr>
-        <w:t>.</w:t>
+        <w:t>usuário verifica o índice de cada chamado e organiza por nível de urgência.</w:t>
       </w:r>
     </w:p>
     <w:p>
@@ -1977,7 +1969,7 @@
           <w:szCs w:val="22"/>
         </w:rPr>
       </w:pPr>
-      <w:bookmarkStart w:id="4" w:name="_Toc74838602"/>
+      <w:bookmarkStart w:id="4" w:name="_Toc74841505"/>
       <w:r>
         <w:rPr>
           <w:rFonts w:ascii="Times New Roman" w:hAnsi="Times New Roman" w:cs="Times New Roman"/>
@@ -2114,21 +2106,7 @@
           <w:sz w:val="22"/>
           <w:szCs w:val="22"/>
         </w:rPr>
-        <w:t xml:space="preserve"> </w:t>
-      </w:r>
-      <w:r>
-        <w:rPr>
-          <w:sz w:val="22"/>
-          <w:szCs w:val="22"/>
-        </w:rPr>
-        <w:t>os dados contendo uma lista de clientes por meio de um menu</w:t>
-      </w:r>
-      <w:r>
-        <w:rPr>
-          <w:sz w:val="22"/>
-          <w:szCs w:val="22"/>
-        </w:rPr>
-        <w:t>.</w:t>
+        <w:t xml:space="preserve"> os dados contendo uma lista de clientes por meio de um menu.</w:t>
       </w:r>
     </w:p>
     <w:p>
@@ -2156,14 +2134,7 @@
           <w:sz w:val="22"/>
           <w:szCs w:val="22"/>
         </w:rPr>
-        <w:t xml:space="preserve"> </w:t>
-      </w:r>
-      <w:r>
-        <w:rPr>
-          <w:sz w:val="22"/>
-          <w:szCs w:val="22"/>
-        </w:rPr>
-        <w:t>usuário verifica o índice de cada chamado e organiza por nível de urgência.</w:t>
+        <w:t xml:space="preserve"> usuário verifica o índice de cada chamado e organiza por nível de urgência.</w:t>
       </w:r>
     </w:p>
     <w:p>
@@ -2222,7 +2193,7 @@
           <w:szCs w:val="22"/>
         </w:rPr>
       </w:pPr>
-      <w:bookmarkStart w:id="5" w:name="_Toc74838603"/>
+      <w:bookmarkStart w:id="5" w:name="_Toc74841506"/>
       <w:r>
         <w:rPr>
           <w:rFonts w:ascii="Times New Roman" w:hAnsi="Times New Roman" w:cs="Times New Roman"/>
@@ -2270,7 +2241,7 @@
           <w:szCs w:val="22"/>
         </w:rPr>
       </w:pPr>
-      <w:bookmarkStart w:id="6" w:name="_Toc74838604"/>
+      <w:bookmarkStart w:id="6" w:name="_Toc74841507"/>
       <w:r>
         <w:rPr>
           <w:rFonts w:ascii="Times New Roman" w:hAnsi="Times New Roman" w:cs="Times New Roman"/>
@@ -2326,7 +2297,7 @@
           <w:szCs w:val="22"/>
         </w:rPr>
       </w:pPr>
-      <w:bookmarkStart w:id="7" w:name="_Toc74838605"/>
+      <w:bookmarkStart w:id="7" w:name="_Toc74841508"/>
       <w:r>
         <w:rPr>
           <w:rFonts w:ascii="Times New Roman" w:hAnsi="Times New Roman" w:cs="Times New Roman"/>
@@ -2350,7 +2321,7 @@
           <w:szCs w:val="22"/>
         </w:rPr>
       </w:pPr>
-      <w:bookmarkStart w:id="8" w:name="_Toc74838606"/>
+      <w:bookmarkStart w:id="8" w:name="_Toc74841509"/>
       <w:r>
         <w:rPr>
           <w:rFonts w:ascii="Times New Roman" w:hAnsi="Times New Roman" w:cs="Times New Roman"/>

</xml_diff>